<commit_message>
Added section with scratch to python conversion
</commit_message>
<xml_diff>
--- a/Python-TurtleGraphics/IntroductionToPythonAndTurtleGraphics.docx
+++ b/Python-TurtleGraphics/IntroductionToPythonAndTurtleGraphics.docx
@@ -19,7 +19,15 @@
         <w:t xml:space="preserve">License: </w:t>
       </w:r>
       <w:r>
-        <w:t>Creative Commons Attribution-ShareAlike (CC BY-SA)</w:t>
+        <w:t>Creative Commons Attribution-</w:t>
+      </w:r>
+      <w:proofErr w:type="spellStart"/>
+      <w:r>
+        <w:t>ShareAlike</w:t>
+      </w:r>
+      <w:proofErr w:type="spellEnd"/>
+      <w:r>
+        <w:t xml:space="preserve"> (CC BY-SA)</w:t>
       </w:r>
       <w:r>
         <w:br/>
@@ -86,6 +94,225 @@
         <w:pStyle w:val="Heading2"/>
       </w:pPr>
       <w:r>
+        <w:t>History</w:t>
+      </w:r>
+    </w:p>
+    <w:tbl>
+      <w:tblPr>
+        <w:tblStyle w:val="TableGrid"/>
+        <w:tblW w:w="0" w:type="auto"/>
+        <w:tblLook w:val="04A0" w:firstRow="1" w:lastRow="0" w:firstColumn="1" w:lastColumn="0" w:noHBand="0" w:noVBand="1"/>
+      </w:tblPr>
+      <w:tblGrid>
+        <w:gridCol w:w="1273"/>
+        <w:gridCol w:w="962"/>
+        <w:gridCol w:w="5386"/>
+        <w:gridCol w:w="1621"/>
+      </w:tblGrid>
+      <w:tr>
+        <w:tc>
+          <w:tcPr>
+            <w:tcW w:w="1273" w:type="dxa"/>
+          </w:tcPr>
+          <w:p>
+            <w:r>
+              <w:t>Date</w:t>
+            </w:r>
+          </w:p>
+        </w:tc>
+        <w:tc>
+          <w:tcPr>
+            <w:tcW w:w="962" w:type="dxa"/>
+          </w:tcPr>
+          <w:p>
+            <w:r>
+              <w:t>Version</w:t>
+            </w:r>
+          </w:p>
+        </w:tc>
+        <w:tc>
+          <w:tcPr>
+            <w:tcW w:w="5386" w:type="dxa"/>
+          </w:tcPr>
+          <w:p>
+            <w:r>
+              <w:t>Change Notes</w:t>
+            </w:r>
+          </w:p>
+        </w:tc>
+        <w:tc>
+          <w:tcPr>
+            <w:tcW w:w="1621" w:type="dxa"/>
+          </w:tcPr>
+          <w:p>
+            <w:r>
+              <w:t>Author</w:t>
+            </w:r>
+          </w:p>
+        </w:tc>
+      </w:tr>
+      <w:tr>
+        <w:tc>
+          <w:tcPr>
+            <w:tcW w:w="1273" w:type="dxa"/>
+          </w:tcPr>
+          <w:p>
+            <w:r>
+              <w:t>20140324</w:t>
+            </w:r>
+          </w:p>
+        </w:tc>
+        <w:tc>
+          <w:tcPr>
+            <w:tcW w:w="962" w:type="dxa"/>
+          </w:tcPr>
+          <w:p>
+            <w:r>
+              <w:t>0.9</w:t>
+            </w:r>
+          </w:p>
+        </w:tc>
+        <w:tc>
+          <w:tcPr>
+            <w:tcW w:w="5386" w:type="dxa"/>
+          </w:tcPr>
+          <w:p>
+            <w:r>
+              <w:t>Initial Version</w:t>
+            </w:r>
+          </w:p>
+        </w:tc>
+        <w:tc>
+          <w:tcPr>
+            <w:tcW w:w="1621" w:type="dxa"/>
+          </w:tcPr>
+          <w:p>
+            <w:r>
+              <w:t>Robert Cheung</w:t>
+            </w:r>
+          </w:p>
+        </w:tc>
+      </w:tr>
+      <w:tr>
+        <w:tc>
+          <w:tcPr>
+            <w:tcW w:w="1273" w:type="dxa"/>
+          </w:tcPr>
+          <w:p>
+            <w:r>
+              <w:t>20140329</w:t>
+            </w:r>
+          </w:p>
+        </w:tc>
+        <w:tc>
+          <w:tcPr>
+            <w:tcW w:w="962" w:type="dxa"/>
+          </w:tcPr>
+          <w:p>
+            <w:r>
+              <w:t>1.0</w:t>
+            </w:r>
+          </w:p>
+        </w:tc>
+        <w:tc>
+          <w:tcPr>
+            <w:tcW w:w="5386" w:type="dxa"/>
+          </w:tcPr>
+          <w:p>
+            <w:r>
+              <w:t>Added Section “Programming Construct”</w:t>
+            </w:r>
+          </w:p>
+          <w:p>
+            <w:r>
+              <w:t xml:space="preserve">Added </w:t>
+            </w:r>
+            <w:proofErr w:type="spellStart"/>
+            <w:r>
+              <w:t>Lessions</w:t>
+            </w:r>
+            <w:proofErr w:type="spellEnd"/>
+            <w:r>
+              <w:t>: 2-1, 2-2, 2-3 and 2-4</w:t>
+            </w:r>
+          </w:p>
+        </w:tc>
+        <w:tc>
+          <w:tcPr>
+            <w:tcW w:w="1621" w:type="dxa"/>
+          </w:tcPr>
+          <w:p>
+            <w:r>
+              <w:t>Robert Cheung</w:t>
+            </w:r>
+          </w:p>
+        </w:tc>
+      </w:tr>
+      <w:tr>
+        <w:tc>
+          <w:tcPr>
+            <w:tcW w:w="1273" w:type="dxa"/>
+          </w:tcPr>
+          <w:p>
+            <w:r>
+              <w:t>20150405</w:t>
+            </w:r>
+          </w:p>
+        </w:tc>
+        <w:tc>
+          <w:tcPr>
+            <w:tcW w:w="962" w:type="dxa"/>
+          </w:tcPr>
+          <w:p>
+            <w:r>
+              <w:t>2.0</w:t>
+            </w:r>
+          </w:p>
+        </w:tc>
+        <w:tc>
+          <w:tcPr>
+            <w:tcW w:w="5386" w:type="dxa"/>
+          </w:tcPr>
+          <w:p>
+            <w:r>
+              <w:t>Added Scratch Comparisons to “Programming Con</w:t>
+            </w:r>
+            <w:r>
+              <w:t>struc</w:t>
+            </w:r>
+            <w:r>
+              <w:t>t</w:t>
+            </w:r>
+            <w:r>
+              <w:t>s</w:t>
+            </w:r>
+            <w:r>
+              <w:t>” section. (scratch.mit.edu)</w:t>
+            </w:r>
+          </w:p>
+        </w:tc>
+        <w:tc>
+          <w:tcPr>
+            <w:tcW w:w="1621" w:type="dxa"/>
+          </w:tcPr>
+          <w:p>
+            <w:r>
+              <w:t>Robert Cheung</w:t>
+            </w:r>
+          </w:p>
+        </w:tc>
+      </w:tr>
+    </w:tbl>
+    <w:p>
+      <w:pPr>
+        <w:pStyle w:val="Heading2"/>
+      </w:pPr>
+    </w:p>
+    <w:p>
+      <w:pPr>
+        <w:pStyle w:val="Heading2"/>
+      </w:pPr>
+      <w:r>
         <w:t>Notes to mentors:</w:t>
       </w:r>
     </w:p>
@@ -279,7 +506,14 @@
       </w:r>
       <w:r>
         <w:br/>
-        <w:t>This tutorial was developed in python 2.7 but any 2.x and 3.x versions should work.</w:t>
+      </w:r>
+      <w:proofErr w:type="gramStart"/>
+      <w:r>
+        <w:t>This</w:t>
+      </w:r>
+      <w:proofErr w:type="gramEnd"/>
+      <w:r>
+        <w:t xml:space="preserve"> tutorial was developed in python 2.7 but any 2.x and 3.x versions should work.</w:t>
       </w:r>
     </w:p>
     <w:p>
@@ -618,7 +852,15 @@
         <w:t xml:space="preserve">  </w:t>
       </w:r>
       <w:r>
-        <w:t xml:space="preserve">You can create a .py file with any text editor and </w:t>
+        <w:t>You can create a .</w:t>
+      </w:r>
+      <w:proofErr w:type="spellStart"/>
+      <w:r>
+        <w:t>py</w:t>
+      </w:r>
+      <w:proofErr w:type="spellEnd"/>
+      <w:r>
+        <w:t xml:space="preserve"> file with any text editor and </w:t>
       </w:r>
       <w:r>
         <w:t>run python program is straight from the command</w:t>
@@ -1103,7 +1345,15 @@
     </w:p>
     <w:p>
       <w:r>
-        <w:t xml:space="preserve">Try changing pen colors and angles.  If you are stuck, here is </w:t>
+        <w:t xml:space="preserve">Try changing pen </w:t>
+      </w:r>
+      <w:proofErr w:type="spellStart"/>
+      <w:r>
+        <w:t>colors</w:t>
+      </w:r>
+      <w:proofErr w:type="spellEnd"/>
+      <w:r>
+        <w:t xml:space="preserve"> and angles.  If you are stuck, here is </w:t>
       </w:r>
       <w:r>
         <w:t>a suggestion</w:t>
@@ -1379,10 +1629,182 @@
     <w:p/>
     <w:p>
       <w:pPr>
+        <w:pStyle w:val="Heading3"/>
+      </w:pPr>
+      <w:r>
+        <w:lastRenderedPageBreak/>
+        <w:t xml:space="preserve">Attention </w:t>
+      </w:r>
+      <w:proofErr w:type="spellStart"/>
+      <w:r>
+        <w:t>CoderDojo</w:t>
+      </w:r>
+      <w:proofErr w:type="spellEnd"/>
+      <w:r>
+        <w:t xml:space="preserve"> Ninjas</w:t>
+      </w:r>
+    </w:p>
+    <w:p>
+      <w:r>
+        <w:t>For people who are familiar with Scratch (http://scratch.mit.edu), the following Scratch snippet performs a very similar role.</w:t>
+      </w:r>
+      <w:r>
+        <w:t xml:space="preserve">  You can find all my projects </w:t>
+      </w:r>
+      <w:r>
+        <w:t>by one of the following methods:</w:t>
+      </w:r>
+    </w:p>
+    <w:p>
+      <w:pPr>
+        <w:pStyle w:val="ListParagraph"/>
+        <w:numPr>
+          <w:ilvl w:val="0"/>
+          <w:numId w:val="10"/>
+        </w:numPr>
+      </w:pPr>
+      <w:r>
+        <w:t>M</w:t>
+      </w:r>
+      <w:r>
+        <w:t xml:space="preserve">y Scratch login of </w:t>
+      </w:r>
+      <w:proofErr w:type="spellStart"/>
+      <w:r>
+        <w:t>robertckcheung</w:t>
+      </w:r>
+      <w:proofErr w:type="spellEnd"/>
+      <w:r>
+        <w:t>.</w:t>
+      </w:r>
+    </w:p>
+    <w:p>
+      <w:pPr>
+        <w:pStyle w:val="ListParagraph"/>
+        <w:numPr>
+          <w:ilvl w:val="0"/>
+          <w:numId w:val="10"/>
+        </w:numPr>
+      </w:pPr>
+      <w:r>
+        <w:t xml:space="preserve">Studio: </w:t>
+      </w:r>
+      <w:hyperlink r:id="rId26" w:history="1">
+        <w:r>
+          <w:rPr>
+            <w:rStyle w:val="Hyperlink"/>
+          </w:rPr>
+          <w:t>https://scratch.mit.edu/studios/1103980/</w:t>
+        </w:r>
+      </w:hyperlink>
+    </w:p>
+    <w:p>
+      <w:pPr>
+        <w:pStyle w:val="ListParagraph"/>
+        <w:numPr>
+          <w:ilvl w:val="0"/>
+          <w:numId w:val="10"/>
+        </w:numPr>
+      </w:pPr>
+      <w:r>
+        <w:t xml:space="preserve">Project: </w:t>
+      </w:r>
+      <w:r>
+        <w:t>https://scratch.mit.edu/projects/55770118/</w:t>
+      </w:r>
+    </w:p>
+    <w:p>
+      <w:r>
+        <w:rPr>
+          <w:noProof/>
+          <w:lang w:eastAsia="en-AU"/>
+        </w:rPr>
+        <w:drawing>
+          <wp:inline distT="0" distB="0" distL="0" distR="0" wp14:anchorId="75C0E647" wp14:editId="6E54A8C3">
+            <wp:extent cx="4314825" cy="3790950"/>
+            <wp:effectExtent l="0" t="0" r="9525" b="0"/>
+            <wp:docPr id="13" name="Picture 13"/>
+            <wp:cNvGraphicFramePr>
+              <a:graphicFrameLocks xmlns:a="http://schemas.openxmlformats.org/drawingml/2006/main" noChangeAspect="1"/>
+            </wp:cNvGraphicFramePr>
+            <a:graphic xmlns:a="http://schemas.openxmlformats.org/drawingml/2006/main">
+              <a:graphicData uri="http://schemas.openxmlformats.org/drawingml/2006/picture">
+                <pic:pic xmlns:pic="http://schemas.openxmlformats.org/drawingml/2006/picture">
+                  <pic:nvPicPr>
+                    <pic:cNvPr id="0" name=""/>
+                    <pic:cNvPicPr/>
+                  </pic:nvPicPr>
+                  <pic:blipFill>
+                    <a:blip r:embed="rId27"/>
+                    <a:stretch>
+                      <a:fillRect/>
+                    </a:stretch>
+                  </pic:blipFill>
+                  <pic:spPr>
+                    <a:xfrm>
+                      <a:off x="0" y="0"/>
+                      <a:ext cx="4314825" cy="3790950"/>
+                    </a:xfrm>
+                    <a:prstGeom prst="rect">
+                      <a:avLst/>
+                    </a:prstGeom>
+                  </pic:spPr>
+                </pic:pic>
+              </a:graphicData>
+            </a:graphic>
+          </wp:inline>
+        </w:drawing>
+      </w:r>
+    </w:p>
+    <w:p>
+      <w:r>
+        <w:rPr>
+          <w:noProof/>
+          <w:lang w:eastAsia="en-AU"/>
+        </w:rPr>
+        <w:lastRenderedPageBreak/>
+        <w:drawing>
+          <wp:inline distT="0" distB="0" distL="0" distR="0" wp14:anchorId="0FFA67CB" wp14:editId="2560E2F7">
+            <wp:extent cx="4619625" cy="3981450"/>
+            <wp:effectExtent l="0" t="0" r="9525" b="0"/>
+            <wp:docPr id="24" name="Picture 24"/>
+            <wp:cNvGraphicFramePr>
+              <a:graphicFrameLocks xmlns:a="http://schemas.openxmlformats.org/drawingml/2006/main" noChangeAspect="1"/>
+            </wp:cNvGraphicFramePr>
+            <a:graphic xmlns:a="http://schemas.openxmlformats.org/drawingml/2006/main">
+              <a:graphicData uri="http://schemas.openxmlformats.org/drawingml/2006/picture">
+                <pic:pic xmlns:pic="http://schemas.openxmlformats.org/drawingml/2006/picture">
+                  <pic:nvPicPr>
+                    <pic:cNvPr id="0" name=""/>
+                    <pic:cNvPicPr/>
+                  </pic:nvPicPr>
+                  <pic:blipFill>
+                    <a:blip r:embed="rId28"/>
+                    <a:stretch>
+                      <a:fillRect/>
+                    </a:stretch>
+                  </pic:blipFill>
+                  <pic:spPr>
+                    <a:xfrm>
+                      <a:off x="0" y="0"/>
+                      <a:ext cx="4619625" cy="3981450"/>
+                    </a:xfrm>
+                    <a:prstGeom prst="rect">
+                      <a:avLst/>
+                    </a:prstGeom>
+                  </pic:spPr>
+                </pic:pic>
+              </a:graphicData>
+            </a:graphic>
+          </wp:inline>
+        </w:drawing>
+      </w:r>
+    </w:p>
+    <w:p>
+      <w:pPr>
         <w:pStyle w:val="Heading2"/>
       </w:pPr>
       <w:r>
-        <w:lastRenderedPageBreak/>
         <w:t>Procedures – Make repeating myself easy</w:t>
       </w:r>
     </w:p>
@@ -1470,7 +1892,7 @@
                     <pic:cNvPicPr/>
                   </pic:nvPicPr>
                   <pic:blipFill>
-                    <a:blip r:embed="rId26"/>
+                    <a:blip r:embed="rId29"/>
                     <a:stretch>
                       <a:fillRect/>
                     </a:stretch>
@@ -1497,6 +1919,7 @@
           <w:noProof/>
           <w:lang w:eastAsia="en-AU"/>
         </w:rPr>
+        <w:lastRenderedPageBreak/>
         <w:drawing>
           <wp:inline distT="0" distB="0" distL="0" distR="0">
             <wp:extent cx="5254264" cy="5534025"/>
@@ -1515,7 +1938,7 @@
                     </pic:cNvPicPr>
                   </pic:nvPicPr>
                   <pic:blipFill>
-                    <a:blip r:embed="rId27">
+                    <a:blip r:embed="rId30">
                       <a:extLst>
                         <a:ext uri="{28A0092B-C50C-407E-A947-70E740481C1C}">
                           <a14:useLocalDpi xmlns:a14="http://schemas.microsoft.com/office/drawing/2010/main" val="0"/>
@@ -1549,6 +1972,149 @@
     </w:p>
     <w:p>
       <w:pPr>
+        <w:pStyle w:val="Heading3"/>
+      </w:pPr>
+      <w:r>
+        <w:t xml:space="preserve">Attention </w:t>
+      </w:r>
+      <w:proofErr w:type="spellStart"/>
+      <w:r>
+        <w:t>CoderDojo</w:t>
+      </w:r>
+      <w:proofErr w:type="spellEnd"/>
+      <w:r>
+        <w:t xml:space="preserve"> Ninjas</w:t>
+      </w:r>
+    </w:p>
+    <w:p>
+      <w:r>
+        <w:t>Scratch Project “</w:t>
+      </w:r>
+      <w:proofErr w:type="spellStart"/>
+      <w:r>
+        <w:t>PythonTurtle</w:t>
+      </w:r>
+      <w:proofErr w:type="spellEnd"/>
+      <w:r>
+        <w:t xml:space="preserve"> 2-2 Procedures” has the Scratch equivalent to this tutorial.  Note that the concept of “Default parameter” does not exist in scratch.</w:t>
+      </w:r>
+    </w:p>
+    <w:p>
+      <w:hyperlink r:id="rId31" w:history="1">
+        <w:r>
+          <w:rPr>
+            <w:rStyle w:val="Hyperlink"/>
+          </w:rPr>
+          <w:t>https://scratch.mit.edu/projects/55770374/</w:t>
+        </w:r>
+      </w:hyperlink>
+    </w:p>
+    <w:p/>
+    <w:p>
+      <w:r>
+        <w:rPr>
+          <w:noProof/>
+          <w:lang w:eastAsia="en-AU"/>
+        </w:rPr>
+        <w:lastRenderedPageBreak/>
+        <w:drawing>
+          <wp:inline distT="0" distB="0" distL="0" distR="0" wp14:anchorId="5743DD6B" wp14:editId="3EAF61C8">
+            <wp:extent cx="4467225" cy="6486525"/>
+            <wp:effectExtent l="0" t="0" r="9525" b="9525"/>
+            <wp:docPr id="26" name="Picture 26"/>
+            <wp:cNvGraphicFramePr>
+              <a:graphicFrameLocks xmlns:a="http://schemas.openxmlformats.org/drawingml/2006/main" noChangeAspect="1"/>
+            </wp:cNvGraphicFramePr>
+            <a:graphic xmlns:a="http://schemas.openxmlformats.org/drawingml/2006/main">
+              <a:graphicData uri="http://schemas.openxmlformats.org/drawingml/2006/picture">
+                <pic:pic xmlns:pic="http://schemas.openxmlformats.org/drawingml/2006/picture">
+                  <pic:nvPicPr>
+                    <pic:cNvPr id="0" name=""/>
+                    <pic:cNvPicPr/>
+                  </pic:nvPicPr>
+                  <pic:blipFill>
+                    <a:blip r:embed="rId32"/>
+                    <a:stretch>
+                      <a:fillRect/>
+                    </a:stretch>
+                  </pic:blipFill>
+                  <pic:spPr>
+                    <a:xfrm>
+                      <a:off x="0" y="0"/>
+                      <a:ext cx="4467225" cy="6486525"/>
+                    </a:xfrm>
+                    <a:prstGeom prst="rect">
+                      <a:avLst/>
+                    </a:prstGeom>
+                  </pic:spPr>
+                </pic:pic>
+              </a:graphicData>
+            </a:graphic>
+          </wp:inline>
+        </w:drawing>
+      </w:r>
+    </w:p>
+    <w:p>
+      <w:r>
+        <w:rPr>
+          <w:noProof/>
+          <w:lang w:eastAsia="en-AU"/>
+        </w:rPr>
+        <w:lastRenderedPageBreak/>
+        <w:drawing>
+          <wp:inline distT="0" distB="0" distL="0" distR="0" wp14:anchorId="47BA7437" wp14:editId="165D2F14">
+            <wp:extent cx="4657725" cy="3990975"/>
+            <wp:effectExtent l="0" t="0" r="9525" b="9525"/>
+            <wp:docPr id="25" name="Picture 25"/>
+            <wp:cNvGraphicFramePr>
+              <a:graphicFrameLocks xmlns:a="http://schemas.openxmlformats.org/drawingml/2006/main" noChangeAspect="1"/>
+            </wp:cNvGraphicFramePr>
+            <a:graphic xmlns:a="http://schemas.openxmlformats.org/drawingml/2006/main">
+              <a:graphicData uri="http://schemas.openxmlformats.org/drawingml/2006/picture">
+                <pic:pic xmlns:pic="http://schemas.openxmlformats.org/drawingml/2006/picture">
+                  <pic:nvPicPr>
+                    <pic:cNvPr id="0" name=""/>
+                    <pic:cNvPicPr/>
+                  </pic:nvPicPr>
+                  <pic:blipFill>
+                    <a:blip r:embed="rId33"/>
+                    <a:stretch>
+                      <a:fillRect/>
+                    </a:stretch>
+                  </pic:blipFill>
+                  <pic:spPr>
+                    <a:xfrm>
+                      <a:off x="0" y="0"/>
+                      <a:ext cx="4657725" cy="3990975"/>
+                    </a:xfrm>
+                    <a:prstGeom prst="rect">
+                      <a:avLst/>
+                    </a:prstGeom>
+                  </pic:spPr>
+                </pic:pic>
+              </a:graphicData>
+            </a:graphic>
+          </wp:inline>
+        </w:drawing>
+      </w:r>
+    </w:p>
+    <w:p>
+      <w:pPr>
+        <w:rPr>
+          <w:rFonts w:asciiTheme="majorHAnsi" w:eastAsiaTheme="majorEastAsia" w:hAnsiTheme="majorHAnsi" w:cstheme="majorBidi"/>
+          <w:b/>
+          <w:bCs/>
+          <w:color w:val="4F81BD" w:themeColor="accent1"/>
+          <w:sz w:val="26"/>
+          <w:szCs w:val="26"/>
+        </w:rPr>
+      </w:pPr>
+      <w:r>
+        <w:br w:type="page"/>
+      </w:r>
+    </w:p>
+    <w:p>
+      <w:pPr>
         <w:pStyle w:val="Heading2"/>
       </w:pPr>
       <w:r>
@@ -1586,19 +2152,7 @@
         <w:rPr>
           <w:i/>
         </w:rPr>
-        <w:t>lis</w:t>
-      </w:r>
-      <w:r>
-        <w:rPr>
-          <w:i/>
-        </w:rPr>
-        <w:t>:</w:t>
-      </w:r>
-      <w:r>
-        <w:rPr>
-          <w:i/>
-        </w:rPr>
-        <w:t>t</w:t>
+        <w:t>list</w:t>
       </w:r>
       <w:r>
         <w:t>” syntax.</w:t>
@@ -1649,7 +2203,20 @@
         </w:numPr>
       </w:pPr>
       <w:r>
-        <w:t>The two versions of “drawSquare()”.    Both of them use a looping command.</w:t>
+        <w:t>The two versions of “</w:t>
+      </w:r>
+      <w:proofErr w:type="spellStart"/>
+      <w:proofErr w:type="gramStart"/>
+      <w:r>
+        <w:t>drawSquare</w:t>
+      </w:r>
+      <w:proofErr w:type="spellEnd"/>
+      <w:r>
+        <w:t>(</w:t>
+      </w:r>
+      <w:proofErr w:type="gramEnd"/>
+      <w:r>
+        <w:t>)”.    Both of them use a looping command.</w:t>
       </w:r>
     </w:p>
     <w:p>
@@ -1686,7 +2253,7 @@
                     <pic:cNvPicPr/>
                   </pic:nvPicPr>
                   <pic:blipFill>
-                    <a:blip r:embed="rId28"/>
+                    <a:blip r:embed="rId34"/>
                     <a:stretch>
                       <a:fillRect/>
                     </a:stretch>
@@ -1729,7 +2296,7 @@
                     <pic:cNvPicPr/>
                   </pic:nvPicPr>
                   <pic:blipFill>
-                    <a:blip r:embed="rId29"/>
+                    <a:blip r:embed="rId35"/>
                     <a:stretch>
                       <a:fillRect/>
                     </a:stretch>
@@ -1748,6 +2315,172 @@
             </a:graphic>
           </wp:inline>
         </w:drawing>
+      </w:r>
+    </w:p>
+    <w:p>
+      <w:pPr>
+        <w:pStyle w:val="Heading3"/>
+      </w:pPr>
+      <w:r>
+        <w:lastRenderedPageBreak/>
+        <w:t xml:space="preserve">Attention </w:t>
+      </w:r>
+      <w:proofErr w:type="spellStart"/>
+      <w:r>
+        <w:t>CoderDojo</w:t>
+      </w:r>
+      <w:proofErr w:type="spellEnd"/>
+      <w:r>
+        <w:t xml:space="preserve"> Ninjas</w:t>
+      </w:r>
+    </w:p>
+    <w:p>
+      <w:r>
+        <w:t>Again the “</w:t>
+      </w:r>
+      <w:proofErr w:type="spellStart"/>
+      <w:r>
+        <w:t>PythonTurtle</w:t>
+      </w:r>
+      <w:proofErr w:type="spellEnd"/>
+      <w:r>
+        <w:t xml:space="preserve"> 2-3 Loops” Scratch project has mirrored this python/turtle graphics tutorial.  </w:t>
+      </w:r>
+      <w:r>
+        <w:t xml:space="preserve"> </w:t>
+      </w:r>
+    </w:p>
+    <w:p>
+      <w:hyperlink r:id="rId36" w:history="1">
+        <w:r>
+          <w:rPr>
+            <w:rStyle w:val="Hyperlink"/>
+          </w:rPr>
+          <w:t>https://scratch.mit.edu/projects/55770750/</w:t>
+        </w:r>
+      </w:hyperlink>
+    </w:p>
+    <w:p/>
+    <w:p>
+      <w:r>
+        <w:t>In Scratch, the “</w:t>
+      </w:r>
+      <w:proofErr w:type="gramStart"/>
+      <w:r>
+        <w:t>Repeat(</w:t>
+      </w:r>
+      <w:proofErr w:type="gramEnd"/>
+      <w:r>
+        <w:t xml:space="preserve">number)” Control block is the same as python’s “For &lt;variable&gt; in &lt;range&gt;” construct, and they are both examples of a fixed loop.  </w:t>
+      </w:r>
+    </w:p>
+    <w:p>
+      <w:r>
+        <w:t>The “Repeat Until &lt;condition&gt;” in Scratch is similar to the “While &lt;condition&gt;” construct in Python.  They are examples of “conditional loops”, that is the loop will continue until the condition becomes false (repeat until) or true (while).</w:t>
+      </w:r>
+    </w:p>
+    <w:p>
+      <w:r>
+        <w:rPr>
+          <w:noProof/>
+          <w:lang w:eastAsia="en-AU"/>
+        </w:rPr>
+        <w:lastRenderedPageBreak/>
+        <w:drawing>
+          <wp:inline distT="0" distB="0" distL="0" distR="0" wp14:anchorId="14D16B4D" wp14:editId="58FB3031">
+            <wp:extent cx="4714875" cy="7486650"/>
+            <wp:effectExtent l="0" t="0" r="9525" b="0"/>
+            <wp:docPr id="28" name="Picture 28"/>
+            <wp:cNvGraphicFramePr>
+              <a:graphicFrameLocks xmlns:a="http://schemas.openxmlformats.org/drawingml/2006/main" noChangeAspect="1"/>
+            </wp:cNvGraphicFramePr>
+            <a:graphic xmlns:a="http://schemas.openxmlformats.org/drawingml/2006/main">
+              <a:graphicData uri="http://schemas.openxmlformats.org/drawingml/2006/picture">
+                <pic:pic xmlns:pic="http://schemas.openxmlformats.org/drawingml/2006/picture">
+                  <pic:nvPicPr>
+                    <pic:cNvPr id="0" name=""/>
+                    <pic:cNvPicPr/>
+                  </pic:nvPicPr>
+                  <pic:blipFill>
+                    <a:blip r:embed="rId37"/>
+                    <a:stretch>
+                      <a:fillRect/>
+                    </a:stretch>
+                  </pic:blipFill>
+                  <pic:spPr>
+                    <a:xfrm>
+                      <a:off x="0" y="0"/>
+                      <a:ext cx="4714875" cy="7486650"/>
+                    </a:xfrm>
+                    <a:prstGeom prst="rect">
+                      <a:avLst/>
+                    </a:prstGeom>
+                  </pic:spPr>
+                </pic:pic>
+              </a:graphicData>
+            </a:graphic>
+          </wp:inline>
+        </w:drawing>
+      </w:r>
+    </w:p>
+    <w:p>
+      <w:r>
+        <w:rPr>
+          <w:noProof/>
+          <w:lang w:eastAsia="en-AU"/>
+        </w:rPr>
+        <w:lastRenderedPageBreak/>
+        <w:drawing>
+          <wp:inline distT="0" distB="0" distL="0" distR="0" wp14:anchorId="549B6206" wp14:editId="3F13EA66">
+            <wp:extent cx="4648200" cy="3971925"/>
+            <wp:effectExtent l="0" t="0" r="0" b="9525"/>
+            <wp:docPr id="27" name="Picture 27"/>
+            <wp:cNvGraphicFramePr>
+              <a:graphicFrameLocks xmlns:a="http://schemas.openxmlformats.org/drawingml/2006/main" noChangeAspect="1"/>
+            </wp:cNvGraphicFramePr>
+            <a:graphic xmlns:a="http://schemas.openxmlformats.org/drawingml/2006/main">
+              <a:graphicData uri="http://schemas.openxmlformats.org/drawingml/2006/picture">
+                <pic:pic xmlns:pic="http://schemas.openxmlformats.org/drawingml/2006/picture">
+                  <pic:nvPicPr>
+                    <pic:cNvPr id="0" name=""/>
+                    <pic:cNvPicPr/>
+                  </pic:nvPicPr>
+                  <pic:blipFill>
+                    <a:blip r:embed="rId38"/>
+                    <a:stretch>
+                      <a:fillRect/>
+                    </a:stretch>
+                  </pic:blipFill>
+                  <pic:spPr>
+                    <a:xfrm>
+                      <a:off x="0" y="0"/>
+                      <a:ext cx="4648200" cy="3971925"/>
+                    </a:xfrm>
+                    <a:prstGeom prst="rect">
+                      <a:avLst/>
+                    </a:prstGeom>
+                  </pic:spPr>
+                </pic:pic>
+              </a:graphicData>
+            </a:graphic>
+          </wp:inline>
+        </w:drawing>
+      </w:r>
+    </w:p>
+    <w:p/>
+    <w:p>
+      <w:pPr>
+        <w:rPr>
+          <w:rFonts w:asciiTheme="majorHAnsi" w:eastAsiaTheme="majorEastAsia" w:hAnsiTheme="majorHAnsi" w:cstheme="majorBidi"/>
+          <w:b/>
+          <w:bCs/>
+          <w:color w:val="4F81BD" w:themeColor="accent1"/>
+          <w:sz w:val="26"/>
+          <w:szCs w:val="26"/>
+        </w:rPr>
+      </w:pPr>
+      <w:r>
+        <w:br w:type="page"/>
       </w:r>
     </w:p>
     <w:p>
@@ -1792,7 +2525,7 @@
                     <pic:cNvPicPr/>
                   </pic:nvPicPr>
                   <pic:blipFill>
-                    <a:blip r:embed="rId30"/>
+                    <a:blip r:embed="rId39"/>
                     <a:stretch>
                       <a:fillRect/>
                     </a:stretch>
@@ -1836,7 +2569,7 @@
                     <pic:cNvPicPr/>
                   </pic:nvPicPr>
                   <pic:blipFill>
-                    <a:blip r:embed="rId31"/>
+                    <a:blip r:embed="rId40"/>
                     <a:stretch>
                       <a:fillRect/>
                     </a:stretch>
@@ -1859,12 +2592,28 @@
     </w:p>
     <w:p>
       <w:r>
-        <w:t>Pay particular attention to the “if/elif/else” statement.</w:t>
-      </w:r>
-    </w:p>
-    <w:p>
-      <w:r>
-        <w:t xml:space="preserve">Also observe the new “drawPolygon” procedure.  </w:t>
+        <w:t>Pay particular attention to the “if/</w:t>
+      </w:r>
+      <w:proofErr w:type="spellStart"/>
+      <w:r>
+        <w:t>elif</w:t>
+      </w:r>
+      <w:proofErr w:type="spellEnd"/>
+      <w:r>
+        <w:t>/else” statement.</w:t>
+      </w:r>
+    </w:p>
+    <w:p>
+      <w:r>
+        <w:t>Also observe the new “</w:t>
+      </w:r>
+      <w:proofErr w:type="spellStart"/>
+      <w:r>
+        <w:t>drawPolygon</w:t>
+      </w:r>
+      <w:proofErr w:type="spellEnd"/>
+      <w:r>
+        <w:t xml:space="preserve">” procedure.  </w:t>
       </w:r>
     </w:p>
     <w:p>
@@ -1873,19 +2622,143 @@
       </w:r>
     </w:p>
     <w:p>
-      <w:pPr>
-        <w:pStyle w:val="Heading1"/>
-      </w:pPr>
-      <w:r>
-        <w:t>Whats Next?</w:t>
-      </w:r>
-    </w:p>
-    <w:p>
-      <w:r>
-        <w:t>Create a series of procedures that will draw letters of the alphabet.  Then call on the procedures one at a time to write your name!</w:t>
+      <w:r>
+        <w:br/>
+      </w:r>
+    </w:p>
+    <w:p>
+      <w:r>
+        <w:br w:type="page"/>
+      </w:r>
+    </w:p>
+    <w:p>
+      <w:pPr>
+        <w:pStyle w:val="Heading3"/>
+      </w:pPr>
+      <w:r>
+        <w:lastRenderedPageBreak/>
+        <w:t xml:space="preserve">Attention </w:t>
+      </w:r>
+      <w:proofErr w:type="spellStart"/>
+      <w:r>
+        <w:t>CoderDojo</w:t>
+      </w:r>
+      <w:proofErr w:type="spellEnd"/>
+      <w:r>
+        <w:t xml:space="preserve"> Ninjas</w:t>
+      </w:r>
+    </w:p>
+    <w:p>
+      <w:r>
+        <w:t>https://scratch.mit.edu/projects/55771410/</w:t>
       </w:r>
       <w:bookmarkStart w:id="0" w:name="_GoBack"/>
       <w:bookmarkEnd w:id="0"/>
+    </w:p>
+    <w:p>
+      <w:r>
+        <w:rPr>
+          <w:noProof/>
+          <w:lang w:eastAsia="en-AU"/>
+        </w:rPr>
+        <w:drawing>
+          <wp:inline distT="0" distB="0" distL="0" distR="0" wp14:anchorId="14300B2C" wp14:editId="12294B83">
+            <wp:extent cx="4629150" cy="4019550"/>
+            <wp:effectExtent l="0" t="0" r="0" b="0"/>
+            <wp:docPr id="29" name="Picture 29"/>
+            <wp:cNvGraphicFramePr>
+              <a:graphicFrameLocks xmlns:a="http://schemas.openxmlformats.org/drawingml/2006/main" noChangeAspect="1"/>
+            </wp:cNvGraphicFramePr>
+            <a:graphic xmlns:a="http://schemas.openxmlformats.org/drawingml/2006/main">
+              <a:graphicData uri="http://schemas.openxmlformats.org/drawingml/2006/picture">
+                <pic:pic xmlns:pic="http://schemas.openxmlformats.org/drawingml/2006/picture">
+                  <pic:nvPicPr>
+                    <pic:cNvPr id="0" name=""/>
+                    <pic:cNvPicPr/>
+                  </pic:nvPicPr>
+                  <pic:blipFill>
+                    <a:blip r:embed="rId41"/>
+                    <a:stretch>
+                      <a:fillRect/>
+                    </a:stretch>
+                  </pic:blipFill>
+                  <pic:spPr>
+                    <a:xfrm>
+                      <a:off x="0" y="0"/>
+                      <a:ext cx="4629150" cy="4019550"/>
+                    </a:xfrm>
+                    <a:prstGeom prst="rect">
+                      <a:avLst/>
+                    </a:prstGeom>
+                  </pic:spPr>
+                </pic:pic>
+              </a:graphicData>
+            </a:graphic>
+          </wp:inline>
+        </w:drawing>
+      </w:r>
+    </w:p>
+    <w:p>
+      <w:r>
+        <w:rPr>
+          <w:noProof/>
+          <w:lang w:eastAsia="en-AU"/>
+        </w:rPr>
+        <w:lastRenderedPageBreak/>
+        <w:drawing>
+          <wp:inline distT="0" distB="0" distL="0" distR="0" wp14:anchorId="078B5A5A" wp14:editId="57C1C86A">
+            <wp:extent cx="5731510" cy="5557605"/>
+            <wp:effectExtent l="0" t="0" r="2540" b="5080"/>
+            <wp:docPr id="30" name="Picture 30"/>
+            <wp:cNvGraphicFramePr>
+              <a:graphicFrameLocks xmlns:a="http://schemas.openxmlformats.org/drawingml/2006/main" noChangeAspect="1"/>
+            </wp:cNvGraphicFramePr>
+            <a:graphic xmlns:a="http://schemas.openxmlformats.org/drawingml/2006/main">
+              <a:graphicData uri="http://schemas.openxmlformats.org/drawingml/2006/picture">
+                <pic:pic xmlns:pic="http://schemas.openxmlformats.org/drawingml/2006/picture">
+                  <pic:nvPicPr>
+                    <pic:cNvPr id="0" name=""/>
+                    <pic:cNvPicPr/>
+                  </pic:nvPicPr>
+                  <pic:blipFill>
+                    <a:blip r:embed="rId42"/>
+                    <a:stretch>
+                      <a:fillRect/>
+                    </a:stretch>
+                  </pic:blipFill>
+                  <pic:spPr>
+                    <a:xfrm>
+                      <a:off x="0" y="0"/>
+                      <a:ext cx="5731510" cy="5557605"/>
+                    </a:xfrm>
+                    <a:prstGeom prst="rect">
+                      <a:avLst/>
+                    </a:prstGeom>
+                  </pic:spPr>
+                </pic:pic>
+              </a:graphicData>
+            </a:graphic>
+          </wp:inline>
+        </w:drawing>
+      </w:r>
+    </w:p>
+    <w:p>
+      <w:pPr>
+        <w:pStyle w:val="Heading1"/>
+      </w:pPr>
+      <w:proofErr w:type="spellStart"/>
+      <w:r>
+        <w:t>Whats</w:t>
+      </w:r>
+      <w:proofErr w:type="spellEnd"/>
+      <w:r>
+        <w:t xml:space="preserve"> Next?</w:t>
+      </w:r>
+    </w:p>
+    <w:p>
+      <w:r>
+        <w:t>Create a series of procedures that will draw letters of the alphabet.  Then call on the procedures one at a time to write your name!</w:t>
+      </w:r>
     </w:p>
     <w:sectPr>
       <w:pgSz w:w="11906" w:h="16838"/>
@@ -2626,6 +3499,119 @@
     </w:lvl>
   </w:abstractNum>
   <w:abstractNum w:abstractNumId="8">
+    <w:nsid w:val="718F5D0D"/>
+    <w:multiLevelType w:val="hybridMultilevel"/>
+    <w:tmpl w:val="E1D404F2"/>
+    <w:lvl w:ilvl="0" w:tplc="3878A1DC">
+      <w:start w:val="2"/>
+      <w:numFmt w:val="bullet"/>
+      <w:lvlText w:val=""/>
+      <w:lvlJc w:val="left"/>
+      <w:pPr>
+        <w:ind w:left="720" w:hanging="360"/>
+      </w:pPr>
+      <w:rPr>
+        <w:rFonts w:ascii="Symbol" w:eastAsiaTheme="minorHAnsi" w:hAnsi="Symbol" w:cstheme="minorBidi" w:hint="default"/>
+      </w:rPr>
+    </w:lvl>
+    <w:lvl w:ilvl="1" w:tplc="0C090003" w:tentative="1">
+      <w:start w:val="1"/>
+      <w:numFmt w:val="bullet"/>
+      <w:lvlText w:val="o"/>
+      <w:lvlJc w:val="left"/>
+      <w:pPr>
+        <w:ind w:left="1440" w:hanging="360"/>
+      </w:pPr>
+      <w:rPr>
+        <w:rFonts w:ascii="Courier New" w:hAnsi="Courier New" w:cs="Courier New" w:hint="default"/>
+      </w:rPr>
+    </w:lvl>
+    <w:lvl w:ilvl="2" w:tplc="0C090005" w:tentative="1">
+      <w:start w:val="1"/>
+      <w:numFmt w:val="bullet"/>
+      <w:lvlText w:val=""/>
+      <w:lvlJc w:val="left"/>
+      <w:pPr>
+        <w:ind w:left="2160" w:hanging="360"/>
+      </w:pPr>
+      <w:rPr>
+        <w:rFonts w:ascii="Wingdings" w:hAnsi="Wingdings" w:hint="default"/>
+      </w:rPr>
+    </w:lvl>
+    <w:lvl w:ilvl="3" w:tplc="0C090001" w:tentative="1">
+      <w:start w:val="1"/>
+      <w:numFmt w:val="bullet"/>
+      <w:lvlText w:val=""/>
+      <w:lvlJc w:val="left"/>
+      <w:pPr>
+        <w:ind w:left="2880" w:hanging="360"/>
+      </w:pPr>
+      <w:rPr>
+        <w:rFonts w:ascii="Symbol" w:hAnsi="Symbol" w:hint="default"/>
+      </w:rPr>
+    </w:lvl>
+    <w:lvl w:ilvl="4" w:tplc="0C090003" w:tentative="1">
+      <w:start w:val="1"/>
+      <w:numFmt w:val="bullet"/>
+      <w:lvlText w:val="o"/>
+      <w:lvlJc w:val="left"/>
+      <w:pPr>
+        <w:ind w:left="3600" w:hanging="360"/>
+      </w:pPr>
+      <w:rPr>
+        <w:rFonts w:ascii="Courier New" w:hAnsi="Courier New" w:cs="Courier New" w:hint="default"/>
+      </w:rPr>
+    </w:lvl>
+    <w:lvl w:ilvl="5" w:tplc="0C090005" w:tentative="1">
+      <w:start w:val="1"/>
+      <w:numFmt w:val="bullet"/>
+      <w:lvlText w:val=""/>
+      <w:lvlJc w:val="left"/>
+      <w:pPr>
+        <w:ind w:left="4320" w:hanging="360"/>
+      </w:pPr>
+      <w:rPr>
+        <w:rFonts w:ascii="Wingdings" w:hAnsi="Wingdings" w:hint="default"/>
+      </w:rPr>
+    </w:lvl>
+    <w:lvl w:ilvl="6" w:tplc="0C090001" w:tentative="1">
+      <w:start w:val="1"/>
+      <w:numFmt w:val="bullet"/>
+      <w:lvlText w:val=""/>
+      <w:lvlJc w:val="left"/>
+      <w:pPr>
+        <w:ind w:left="5040" w:hanging="360"/>
+      </w:pPr>
+      <w:rPr>
+        <w:rFonts w:ascii="Symbol" w:hAnsi="Symbol" w:hint="default"/>
+      </w:rPr>
+    </w:lvl>
+    <w:lvl w:ilvl="7" w:tplc="0C090003" w:tentative="1">
+      <w:start w:val="1"/>
+      <w:numFmt w:val="bullet"/>
+      <w:lvlText w:val="o"/>
+      <w:lvlJc w:val="left"/>
+      <w:pPr>
+        <w:ind w:left="5760" w:hanging="360"/>
+      </w:pPr>
+      <w:rPr>
+        <w:rFonts w:ascii="Courier New" w:hAnsi="Courier New" w:cs="Courier New" w:hint="default"/>
+      </w:rPr>
+    </w:lvl>
+    <w:lvl w:ilvl="8" w:tplc="0C090005" w:tentative="1">
+      <w:start w:val="1"/>
+      <w:numFmt w:val="bullet"/>
+      <w:lvlText w:val=""/>
+      <w:lvlJc w:val="left"/>
+      <w:pPr>
+        <w:ind w:left="6480" w:hanging="360"/>
+      </w:pPr>
+      <w:rPr>
+        <w:rFonts w:ascii="Wingdings" w:hAnsi="Wingdings" w:hint="default"/>
+      </w:rPr>
+    </w:lvl>
+  </w:abstractNum>
+  <w:abstractNum w:abstractNumId="9">
     <w:nsid w:val="71DB258A"/>
     <w:multiLevelType w:val="hybridMultilevel"/>
     <w:tmpl w:val="95822E4E"/>
@@ -2712,7 +3698,7 @@
     </w:lvl>
   </w:abstractNum>
   <w:num w:numId="1">
-    <w:abstractNumId w:val="8"/>
+    <w:abstractNumId w:val="9"/>
   </w:num>
   <w:num w:numId="2">
     <w:abstractNumId w:val="1"/>
@@ -2737,6 +3723,9 @@
   </w:num>
   <w:num w:numId="9">
     <w:abstractNumId w:val="6"/>
+  </w:num>
+  <w:num w:numId="10">
+    <w:abstractNumId w:val="8"/>
   </w:num>
 </w:numbering>
 </file>
@@ -2973,6 +3962,7 @@
   <w:style w:type="character" w:default="1" w:styleId="DefaultParagraphFont">
     <w:name w:val="Default Paragraph Font"/>
     <w:uiPriority w:val="1"/>
+    <w:semiHidden/>
     <w:unhideWhenUsed/>
   </w:style>
   <w:style w:type="table" w:default="1" w:styleId="TableNormal">
@@ -3102,6 +4092,25 @@
       <w:iCs/>
       <w:color w:val="808080" w:themeColor="text1" w:themeTint="7F"/>
     </w:rPr>
+  </w:style>
+  <w:style w:type="table" w:styleId="TableGrid">
+    <w:name w:val="Table Grid"/>
+    <w:basedOn w:val="TableNormal"/>
+    <w:uiPriority w:val="59"/>
+    <w:rsid w:val="00837214"/>
+    <w:pPr>
+      <w:spacing w:after="0"/>
+    </w:pPr>
+    <w:tblPr>
+      <w:tblBorders>
+        <w:top w:val="single" w:sz="4" w:space="0" w:color="auto"/>
+        <w:left w:val="single" w:sz="4" w:space="0" w:color="auto"/>
+        <w:bottom w:val="single" w:sz="4" w:space="0" w:color="auto"/>
+        <w:right w:val="single" w:sz="4" w:space="0" w:color="auto"/>
+        <w:insideH w:val="single" w:sz="4" w:space="0" w:color="auto"/>
+        <w:insideV w:val="single" w:sz="4" w:space="0" w:color="auto"/>
+      </w:tblBorders>
+    </w:tblPr>
   </w:style>
 </w:styles>
 </file>
@@ -3338,6 +4347,7 @@
   <w:style w:type="character" w:default="1" w:styleId="DefaultParagraphFont">
     <w:name w:val="Default Paragraph Font"/>
     <w:uiPriority w:val="1"/>
+    <w:semiHidden/>
     <w:unhideWhenUsed/>
   </w:style>
   <w:style w:type="table" w:default="1" w:styleId="TableNormal">
@@ -3467,6 +4477,25 @@
       <w:iCs/>
       <w:color w:val="808080" w:themeColor="text1" w:themeTint="7F"/>
     </w:rPr>
+  </w:style>
+  <w:style w:type="table" w:styleId="TableGrid">
+    <w:name w:val="Table Grid"/>
+    <w:basedOn w:val="TableNormal"/>
+    <w:uiPriority w:val="59"/>
+    <w:rsid w:val="00837214"/>
+    <w:pPr>
+      <w:spacing w:after="0"/>
+    </w:pPr>
+    <w:tblPr>
+      <w:tblBorders>
+        <w:top w:val="single" w:sz="4" w:space="0" w:color="auto"/>
+        <w:left w:val="single" w:sz="4" w:space="0" w:color="auto"/>
+        <w:bottom w:val="single" w:sz="4" w:space="0" w:color="auto"/>
+        <w:right w:val="single" w:sz="4" w:space="0" w:color="auto"/>
+        <w:insideH w:val="single" w:sz="4" w:space="0" w:color="auto"/>
+        <w:insideV w:val="single" w:sz="4" w:space="0" w:color="auto"/>
+      </w:tblBorders>
+    </w:tblPr>
   </w:style>
 </w:styles>
 </file>
@@ -3761,7 +4790,7 @@
 </file>
 
 <file path=customXml/itemProps1.xml><?xml version="1.0" encoding="utf-8"?>
-<ds:datastoreItem xmlns:ds="http://schemas.openxmlformats.org/officeDocument/2006/customXml" ds:itemID="{98E28526-CA5C-49B8-BC5B-00A18104FFC0}">
+<ds:datastoreItem xmlns:ds="http://schemas.openxmlformats.org/officeDocument/2006/customXml" ds:itemID="{E6A0D404-786A-403F-9945-98D76D564E0E}">
   <ds:schemaRefs>
     <ds:schemaRef ds:uri="http://schemas.openxmlformats.org/officeDocument/2006/bibliography"/>
   </ds:schemaRefs>

</xml_diff>